<commit_message>
Update report fig sizes, add grateful-refs.bib to qmd yaml
</commit_message>
<xml_diff>
--- a/report.docx
+++ b/report.docx
@@ -28,7 +28,7 @@
         <w:t xml:space="preserve">Results</w:t>
       </w:r>
     </w:p>
-    <w:bookmarkStart w:id="23" w:name="statistical-analysis"/>
+    <w:bookmarkStart w:id="24" w:name="statistical-analysis"/>
     <w:p>
       <w:pPr>
         <w:pStyle w:val="Heading1"/>
@@ -1582,7 +1582,7 @@
       </w:r>
     </w:p>
     <w:bookmarkEnd w:id="21"/>
-    <w:bookmarkStart w:id="22" w:name="open-data-code-and-materials"/>
+    <w:bookmarkStart w:id="23" w:name="open-data-code-and-materials"/>
     <w:p>
       <w:pPr>
         <w:pStyle w:val="Heading2"/>
@@ -1596,7 +1596,18 @@
         <w:pStyle w:val="FirstParagraph"/>
       </w:pPr>
       <w:r>
-        <w:t xml:space="preserve">All data and code is presented in the supplementary materials (https://osf.io/z9q2k/). The</w:t>
+        <w:t xml:space="preserve">All data and code is presented in the supplementary materials (</w:t>
+      </w:r>
+      <w:hyperlink r:id="rId22">
+        <w:r>
+          <w:rPr>
+            <w:rStyle w:val="Hyperlink"/>
+          </w:rPr>
+          <w:t xml:space="preserve">https://osf.io/z9q2k/</w:t>
+        </w:r>
+      </w:hyperlink>
+      <w:r>
+        <w:t xml:space="preserve">). The</w:t>
       </w:r>
       <w:r>
         <w:t xml:space="preserve"> </w:t>
@@ -1638,7 +1649,31 @@
         <w:t xml:space="preserve">targets::tar_visnetwork()</w:t>
       </w:r>
       <w:r>
-        <w:t xml:space="preserve">). We cite all packages used in the analysis pipeline below.</w:t>
+        <w:t xml:space="preserve">). We cite all packages used in the analysis pipeline below using the</w:t>
+      </w:r>
+      <w:r>
+        <w:t xml:space="preserve"> </w:t>
+      </w:r>
+      <w:r>
+        <w:rPr>
+          <w:rStyle w:val="VerbatimChar"/>
+        </w:rPr>
+        <w:t xml:space="preserve">grateful</w:t>
+      </w:r>
+      <w:r>
+        <w:t xml:space="preserve"> </w:t>
+      </w:r>
+      <w:r>
+        <w:t xml:space="preserve">package</w:t>
+      </w:r>
+      <w:r>
+        <w:t xml:space="preserve"> </w:t>
+      </w:r>
+      <w:r>
+        <w:t xml:space="preserve">(Rodriguez-Sanchez et al., 2023)</w:t>
+      </w:r>
+      <w:r>
+        <w:t xml:space="preserve">:</w:t>
       </w:r>
     </w:p>
     <w:p>
@@ -1673,17 +1708,7 @@
         <w:t xml:space="preserve"> </w:t>
       </w:r>
       <w:r>
-        <w:t xml:space="preserve">(</w:t>
-      </w:r>
-      <w:r>
-        <w:rPr>
-          <w:bCs/>
-          <w:b/>
-        </w:rPr>
-        <w:t xml:space="preserve">janitor?</w:t>
-      </w:r>
-      <w:r>
-        <w:t xml:space="preserve">)</w:t>
+        <w:t xml:space="preserve">(Firke, 2023)</w:t>
       </w:r>
       <w:r>
         <w:t xml:space="preserve">, knitr v. 1.47</w:t>
@@ -1710,7 +1735,7 @@
         <w:t xml:space="preserve"> </w:t>
       </w:r>
       <w:r>
-        <w:t xml:space="preserve">(Loy et al., 2024)</w:t>
+        <w:t xml:space="preserve">(Loy et al., 2023)</w:t>
       </w:r>
       <w:r>
         <w:t xml:space="preserve">, patchwork v. 1.2.0</w:t>
@@ -1728,17 +1753,7 @@
         <w:t xml:space="preserve"> </w:t>
       </w:r>
       <w:r>
-        <w:t xml:space="preserve">(</w:t>
-      </w:r>
-      <w:r>
-        <w:rPr>
-          <w:bCs/>
-          <w:b/>
-        </w:rPr>
-        <w:t xml:space="preserve">quarto?</w:t>
-      </w:r>
-      <w:r>
-        <w:t xml:space="preserve">)</w:t>
+        <w:t xml:space="preserve">(Allaire &amp; Dervieux, 2024)</w:t>
       </w:r>
       <w:r>
         <w:t xml:space="preserve">, renv v. 1.0.5</w:t>
@@ -1747,7 +1762,7 @@
         <w:t xml:space="preserve"> </w:t>
       </w:r>
       <w:r>
-        <w:t xml:space="preserve">(Ushey &amp; Wickham, 2023)</w:t>
+        <w:t xml:space="preserve">(Ushey &amp; Wickham, 2024)</w:t>
       </w:r>
       <w:r>
         <w:t xml:space="preserve">, rmarkdown v. 2.27</w:t>
@@ -1789,9 +1804,9 @@
         <w:t xml:space="preserve">.</w:t>
       </w:r>
     </w:p>
-    <w:bookmarkEnd w:id="22"/>
     <w:bookmarkEnd w:id="23"/>
-    <w:bookmarkStart w:id="34" w:name="results"/>
+    <w:bookmarkEnd w:id="24"/>
+    <w:bookmarkStart w:id="35" w:name="results"/>
     <w:p>
       <w:pPr>
         <w:pStyle w:val="Heading1"/>
@@ -1800,7 +1815,7 @@
         <w:t xml:space="preserve">2. Results</w:t>
       </w:r>
     </w:p>
-    <w:bookmarkStart w:id="28" w:name="agreement-1"/>
+    <w:bookmarkStart w:id="29" w:name="agreement-1"/>
     <w:p>
       <w:pPr>
         <w:pStyle w:val="Heading2"/>
@@ -1847,7 +1862,7 @@
       <w:tr>
         <w:tc>
           <w:tcPr/>
-          <w:bookmarkStart w:id="27" w:name="fig-agree-plot"/>
+          <w:bookmarkStart w:id="28" w:name="fig-agree-plot"/>
           <w:p>
             <w:pPr>
               <w:jc w:val="center"/>
@@ -1855,20 +1870,20 @@
             <w:r>
               <w:drawing>
                 <wp:inline>
-                  <wp:extent cx="5334000" cy="3200400"/>
+                  <wp:extent cx="5334000" cy="4267199"/>
                   <wp:effectExtent b="0" l="0" r="0" t="0"/>
-                  <wp:docPr descr="" title="" id="25" name="Picture"/>
+                  <wp:docPr descr="" title="" id="26" name="Picture"/>
                   <a:graphic>
                     <a:graphicData uri="http://schemas.openxmlformats.org/drawingml/2006/picture">
                       <pic:pic>
                         <pic:nvPicPr>
-                          <pic:cNvPr descr="report_files/figure-docx/fig-agree-plot-1.png" id="26" name="Picture"/>
+                          <pic:cNvPr descr="report_files/figure-docx/fig-agree-plot-1.png" id="27" name="Picture"/>
                           <pic:cNvPicPr>
                             <a:picLocks noChangeArrowheads="1" noChangeAspect="1"/>
                           </pic:cNvPicPr>
                         </pic:nvPicPr>
                         <pic:blipFill>
-                          <a:blip r:embed="rId24"/>
+                          <a:blip r:embed="rId25"/>
                           <a:stretch>
                             <a:fillRect/>
                           </a:stretch>
@@ -1876,7 +1891,7 @@
                         <pic:spPr bwMode="auto">
                           <a:xfrm>
                             <a:off x="0" y="0"/>
-                            <a:ext cx="5334000" cy="3200400"/>
+                            <a:ext cx="5334000" cy="4267199"/>
                           </a:xfrm>
                           <a:prstGeom prst="rect">
                             <a:avLst/>
@@ -1908,12 +1923,12 @@
               <w:t xml:space="preserve">Figure 1: Mean bias (thick horizontal line) and 95% limits of agreement (dotted horizontal lines) along with 95% quantile interval estimates for agreement of My Jump Lab Artificial Intelligence mode in comparison to the gold-standard (Force Decks impulse-momentum method).</w:t>
             </w:r>
           </w:p>
-          <w:bookmarkEnd w:id="27"/>
+          <w:bookmarkEnd w:id="28"/>
         </w:tc>
       </w:tr>
     </w:tbl>
-    <w:bookmarkEnd w:id="28"/>
-    <w:bookmarkStart w:id="33" w:name="reliability-1"/>
+    <w:bookmarkEnd w:id="29"/>
+    <w:bookmarkStart w:id="34" w:name="reliability-1"/>
     <w:p>
       <w:pPr>
         <w:pStyle w:val="Heading2"/>
@@ -1960,7 +1975,7 @@
       <w:tr>
         <w:tc>
           <w:tcPr/>
-          <w:bookmarkStart w:id="32" w:name="fig-reli-plot"/>
+          <w:bookmarkStart w:id="33" w:name="fig-reli-plot"/>
           <w:p>
             <w:pPr>
               <w:jc w:val="center"/>
@@ -1968,20 +1983,20 @@
             <w:r>
               <w:drawing>
                 <wp:inline>
-                  <wp:extent cx="5334000" cy="5334000"/>
+                  <wp:extent cx="5334000" cy="2667000"/>
                   <wp:effectExtent b="0" l="0" r="0" t="0"/>
-                  <wp:docPr descr="" title="" id="30" name="Picture"/>
+                  <wp:docPr descr="" title="" id="31" name="Picture"/>
                   <a:graphic>
                     <a:graphicData uri="http://schemas.openxmlformats.org/drawingml/2006/picture">
                       <pic:pic>
                         <pic:nvPicPr>
-                          <pic:cNvPr descr="report_files/figure-docx/fig-reli-plot-1.png" id="31" name="Picture"/>
+                          <pic:cNvPr descr="report_files/figure-docx/fig-reli-plot-1.png" id="32" name="Picture"/>
                           <pic:cNvPicPr>
                             <a:picLocks noChangeArrowheads="1" noChangeAspect="1"/>
                           </pic:cNvPicPr>
                         </pic:nvPicPr>
                         <pic:blipFill>
-                          <a:blip r:embed="rId29"/>
+                          <a:blip r:embed="rId30"/>
                           <a:stretch>
                             <a:fillRect/>
                           </a:stretch>
@@ -1989,7 +2004,7 @@
                         <pic:spPr bwMode="auto">
                           <a:xfrm>
                             <a:off x="0" y="0"/>
-                            <a:ext cx="5334000" cy="5334000"/>
+                            <a:ext cx="5334000" cy="2667000"/>
                           </a:xfrm>
                           <a:prstGeom prst="rect">
                             <a:avLst/>
@@ -2021,13 +2036,13 @@
               <w:t xml:space="preserve">Figure 2: Mean bias (thick horizontal line) and 95% limits of agreement (dotted horizontal lines) along with 95% quantile interval estimates for each the test-retest reliability of method between sessions.</w:t>
             </w:r>
           </w:p>
-          <w:bookmarkEnd w:id="32"/>
+          <w:bookmarkEnd w:id="33"/>
         </w:tc>
       </w:tr>
     </w:tbl>
-    <w:bookmarkEnd w:id="33"/>
     <w:bookmarkEnd w:id="34"/>
-    <w:bookmarkStart w:id="57" w:name="references"/>
+    <w:bookmarkEnd w:id="35"/>
+    <w:bookmarkStart w:id="73" w:name="references"/>
     <w:p>
       <w:pPr>
         <w:pStyle w:val="Heading1"/>
@@ -2036,13 +2051,96 @@
         <w:t xml:space="preserve">3. References</w:t>
       </w:r>
     </w:p>
-    <w:bookmarkStart w:id="56" w:name="refs"/>
-    <w:bookmarkStart w:id="35" w:name="ref-rmarkdown2024"/>
+    <w:bookmarkStart w:id="72" w:name="refs"/>
+    <w:bookmarkStart w:id="37" w:name="ref-quarto"/>
     <w:p>
       <w:pPr>
         <w:pStyle w:val="Bibliography"/>
       </w:pPr>
       <w:r>
+        <w:t xml:space="preserve">Allaire, J., &amp; Dervieux, C. (2024).</w:t>
+      </w:r>
+      <w:r>
+        <w:t xml:space="preserve"> </w:t>
+      </w:r>
+      <w:r>
+        <w:rPr>
+          <w:iCs/>
+          <w:i/>
+        </w:rPr>
+        <w:t xml:space="preserve">quarto</w:t>
+      </w:r>
+      <w:r>
+        <w:rPr>
+          <w:iCs/>
+          <w:i/>
+        </w:rPr>
+        <w:t xml:space="preserve">: R interface to</w:t>
+      </w:r>
+      <w:r>
+        <w:rPr>
+          <w:iCs/>
+          <w:i/>
+        </w:rPr>
+        <w:t xml:space="preserve"> </w:t>
+      </w:r>
+      <w:r>
+        <w:rPr>
+          <w:iCs/>
+          <w:i/>
+        </w:rPr>
+        <w:t xml:space="preserve">“</w:t>
+      </w:r>
+      <w:r>
+        <w:rPr>
+          <w:iCs/>
+          <w:i/>
+        </w:rPr>
+        <w:t xml:space="preserve">Quarto</w:t>
+      </w:r>
+      <w:r>
+        <w:rPr>
+          <w:iCs/>
+          <w:i/>
+        </w:rPr>
+        <w:t xml:space="preserve">”</w:t>
+      </w:r>
+      <w:r>
+        <w:rPr>
+          <w:iCs/>
+          <w:i/>
+        </w:rPr>
+        <w:t xml:space="preserve"> </w:t>
+      </w:r>
+      <w:r>
+        <w:rPr>
+          <w:iCs/>
+          <w:i/>
+        </w:rPr>
+        <w:t xml:space="preserve">markdown publishing system</w:t>
+      </w:r>
+      <w:r>
+        <w:t xml:space="preserve">.</w:t>
+      </w:r>
+      <w:r>
+        <w:t xml:space="preserve"> </w:t>
+      </w:r>
+      <w:hyperlink r:id="rId36">
+        <w:r>
+          <w:rPr>
+            <w:rStyle w:val="Hyperlink"/>
+          </w:rPr>
+          <w:t xml:space="preserve">https://github.com/quarto-dev/quarto-r</w:t>
+        </w:r>
+      </w:hyperlink>
+    </w:p>
+    <w:bookmarkEnd w:id="37"/>
+    <w:bookmarkStart w:id="39" w:name="ref-rmarkdown2024"/>
+    <w:p>
+      <w:pPr>
+        <w:pStyle w:val="Bibliography"/>
+      </w:pPr>
+      <w:r>
         <w:t xml:space="preserve">Allaire, J., Xie, Y., Dervieux, C., McPherson, J., Luraschi, J., Ushey, K., Atkins, A., Wickham, H., Cheng, J., Chang, W., &amp; Iannone, R. (2024).</w:t>
       </w:r>
       <w:r>
@@ -2060,88 +2158,54 @@
           <w:iCs/>
           <w:i/>
         </w:rPr>
+        <w:t xml:space="preserve">: Dynamic documents for r</w:t>
+      </w:r>
+      <w:r>
+        <w:t xml:space="preserve">.</w:t>
+      </w:r>
+      <w:r>
+        <w:t xml:space="preserve"> </w:t>
+      </w:r>
+      <w:hyperlink r:id="rId38">
+        <w:r>
+          <w:rPr>
+            <w:rStyle w:val="Hyperlink"/>
+          </w:rPr>
+          <w:t xml:space="preserve">https://github.com/rstudio/rmarkdown</w:t>
+        </w:r>
+      </w:hyperlink>
+    </w:p>
+    <w:bookmarkEnd w:id="39"/>
+    <w:bookmarkStart w:id="41" w:name="Xe201c3e1dc7cf1424c11c21059da038b40a0ae8"/>
+    <w:p>
+      <w:pPr>
+        <w:pStyle w:val="Bibliography"/>
+      </w:pPr>
+      <w:r>
+        <w:t xml:space="preserve">Amrhein, V., Trafimow, D., &amp; Greenland, S. (2019). Inferential</w:t>
+      </w:r>
+      <w:r>
+        <w:t xml:space="preserve"> </w:t>
+      </w:r>
+      <w:r>
+        <w:t xml:space="preserve">Statistics</w:t>
+      </w:r>
+      <w:r>
+        <w:t xml:space="preserve"> </w:t>
+      </w:r>
+      <w:r>
+        <w:t xml:space="preserve">as</w:t>
+      </w:r>
+      <w:r>
+        <w:t xml:space="preserve"> </w:t>
+      </w:r>
+      <w:r>
+        <w:t xml:space="preserve">Descriptive Statistics</w:t>
+      </w:r>
+      <w:r>
         <w:t xml:space="preserve">:</w:t>
       </w:r>
       <w:r>
-        <w:rPr>
-          <w:iCs/>
-          <w:i/>
-        </w:rPr>
-        <w:t xml:space="preserve"> </w:t>
-      </w:r>
-      <w:r>
-        <w:rPr>
-          <w:iCs/>
-          <w:i/>
-        </w:rPr>
-        <w:t xml:space="preserve">Dynamic</w:t>
-      </w:r>
-      <w:r>
-        <w:rPr>
-          <w:iCs/>
-          <w:i/>
-        </w:rPr>
-        <w:t xml:space="preserve"> </w:t>
-      </w:r>
-      <w:r>
-        <w:rPr>
-          <w:iCs/>
-          <w:i/>
-        </w:rPr>
-        <w:t xml:space="preserve">documents for</w:t>
-      </w:r>
-      <w:r>
-        <w:rPr>
-          <w:iCs/>
-          <w:i/>
-        </w:rPr>
-        <w:t xml:space="preserve"> </w:t>
-      </w:r>
-      <w:r>
-        <w:rPr>
-          <w:iCs/>
-          <w:i/>
-        </w:rPr>
-        <w:t xml:space="preserve">R</w:t>
-      </w:r>
-      <w:r>
-        <w:t xml:space="preserve"> </w:t>
-      </w:r>
-      <w:r>
-        <w:t xml:space="preserve">[Manual].</w:t>
-      </w:r>
-    </w:p>
-    <w:bookmarkEnd w:id="35"/>
-    <w:bookmarkStart w:id="37" w:name="Xe201c3e1dc7cf1424c11c21059da038b40a0ae8"/>
-    <w:p>
-      <w:pPr>
-        <w:pStyle w:val="Bibliography"/>
-      </w:pPr>
-      <w:r>
-        <w:t xml:space="preserve">Amrhein, V., Trafimow, D., &amp; Greenland, S. (2019). Inferential</w:t>
-      </w:r>
-      <w:r>
-        <w:t xml:space="preserve"> </w:t>
-      </w:r>
-      <w:r>
-        <w:t xml:space="preserve">Statistics</w:t>
-      </w:r>
-      <w:r>
-        <w:t xml:space="preserve"> </w:t>
-      </w:r>
-      <w:r>
-        <w:t xml:space="preserve">as</w:t>
-      </w:r>
-      <w:r>
-        <w:t xml:space="preserve"> </w:t>
-      </w:r>
-      <w:r>
-        <w:t xml:space="preserve">Descriptive Statistics</w:t>
-      </w:r>
-      <w:r>
-        <w:t xml:space="preserve">:</w:t>
-      </w:r>
-      <w:r>
         <w:t xml:space="preserve"> </w:t>
       </w:r>
       <w:r>
@@ -2200,7 +2264,7 @@
       <w:r>
         <w:t xml:space="preserve"> </w:t>
       </w:r>
-      <w:hyperlink r:id="rId36">
+      <w:hyperlink r:id="rId40">
         <w:r>
           <w:rPr>
             <w:rStyle w:val="Hyperlink"/>
@@ -2209,8 +2273,8 @@
         </w:r>
       </w:hyperlink>
     </w:p>
-    <w:bookmarkEnd w:id="37"/>
-    <w:bookmarkStart w:id="39" w:name="ref-lme4"/>
+    <w:bookmarkEnd w:id="41"/>
+    <w:bookmarkStart w:id="43" w:name="ref-lme4"/>
     <w:p>
       <w:pPr>
         <w:pStyle w:val="Bibliography"/>
@@ -2256,7 +2320,7 @@
       <w:r>
         <w:t xml:space="preserve"> </w:t>
       </w:r>
-      <w:hyperlink r:id="rId38">
+      <w:hyperlink r:id="rId42">
         <w:r>
           <w:rPr>
             <w:rStyle w:val="Hyperlink"/>
@@ -2265,13 +2329,54 @@
         </w:r>
       </w:hyperlink>
     </w:p>
-    <w:bookmarkEnd w:id="39"/>
-    <w:bookmarkStart w:id="40" w:name="ref-glue"/>
+    <w:bookmarkEnd w:id="43"/>
+    <w:bookmarkStart w:id="45" w:name="ref-janitor"/>
     <w:p>
       <w:pPr>
         <w:pStyle w:val="Bibliography"/>
       </w:pPr>
       <w:r>
+        <w:t xml:space="preserve">Firke, S. (2023).</w:t>
+      </w:r>
+      <w:r>
+        <w:t xml:space="preserve"> </w:t>
+      </w:r>
+      <w:r>
+        <w:rPr>
+          <w:iCs/>
+          <w:i/>
+        </w:rPr>
+        <w:t xml:space="preserve">janitor</w:t>
+      </w:r>
+      <w:r>
+        <w:rPr>
+          <w:iCs/>
+          <w:i/>
+        </w:rPr>
+        <w:t xml:space="preserve">: Simple tools for examining and cleaning dirty data</w:t>
+      </w:r>
+      <w:r>
+        <w:t xml:space="preserve">.</w:t>
+      </w:r>
+      <w:r>
+        <w:t xml:space="preserve"> </w:t>
+      </w:r>
+      <w:hyperlink r:id="rId44">
+        <w:r>
+          <w:rPr>
+            <w:rStyle w:val="Hyperlink"/>
+          </w:rPr>
+          <w:t xml:space="preserve">https://github.com/sfirke/janitor</w:t>
+        </w:r>
+      </w:hyperlink>
+    </w:p>
+    <w:bookmarkEnd w:id="45"/>
+    <w:bookmarkStart w:id="47" w:name="ref-glue"/>
+    <w:p>
+      <w:pPr>
+        <w:pStyle w:val="Bibliography"/>
+      </w:pPr>
+      <w:r>
         <w:t xml:space="preserve">Hester, J., &amp; Bryan, J. (2024).</w:t>
       </w:r>
       <w:r>
@@ -2289,45 +2394,25 @@
           <w:iCs/>
           <w:i/>
         </w:rPr>
-        <w:t xml:space="preserve">:</w:t>
-      </w:r>
-      <w:r>
-        <w:rPr>
-          <w:iCs/>
-          <w:i/>
-        </w:rPr>
-        <w:t xml:space="preserve"> </w:t>
-      </w:r>
-      <w:r>
-        <w:rPr>
-          <w:iCs/>
-          <w:i/>
-        </w:rPr>
-        <w:t xml:space="preserve">Interpreted</w:t>
-      </w:r>
-      <w:r>
-        <w:rPr>
-          <w:iCs/>
-          <w:i/>
-        </w:rPr>
-        <w:t xml:space="preserve"> </w:t>
-      </w:r>
-      <w:r>
-        <w:rPr>
-          <w:iCs/>
-          <w:i/>
-        </w:rPr>
-        <w:t xml:space="preserve">string literals</w:t>
-      </w:r>
-      <w:r>
-        <w:t xml:space="preserve"> </w:t>
-      </w:r>
-      <w:r>
-        <w:t xml:space="preserve">[Manual].</w:t>
-      </w:r>
-    </w:p>
-    <w:bookmarkEnd w:id="40"/>
-    <w:bookmarkStart w:id="41" w:name="ref-tarchetypes"/>
+        <w:t xml:space="preserve">: Interpreted string literals</w:t>
+      </w:r>
+      <w:r>
+        <w:t xml:space="preserve">.</w:t>
+      </w:r>
+      <w:r>
+        <w:t xml:space="preserve"> </w:t>
+      </w:r>
+      <w:hyperlink r:id="rId46">
+        <w:r>
+          <w:rPr>
+            <w:rStyle w:val="Hyperlink"/>
+          </w:rPr>
+          <w:t xml:space="preserve">https://glue.tidyverse.org/</w:t>
+        </w:r>
+      </w:hyperlink>
+    </w:p>
+    <w:bookmarkEnd w:id="47"/>
+    <w:bookmarkStart w:id="48" w:name="ref-tarchetypes"/>
     <w:p>
       <w:pPr>
         <w:pStyle w:val="Bibliography"/>
@@ -2350,75 +2435,20 @@
           <w:iCs/>
           <w:i/>
         </w:rPr>
-        <w:t xml:space="preserve">:</w:t>
-      </w:r>
-      <w:r>
-        <w:rPr>
-          <w:iCs/>
-          <w:i/>
-        </w:rPr>
-        <w:t xml:space="preserve"> </w:t>
-      </w:r>
-      <w:r>
-        <w:rPr>
-          <w:iCs/>
-          <w:i/>
-        </w:rPr>
-        <w:t xml:space="preserve">Archetypes</w:t>
-      </w:r>
-      <w:r>
-        <w:rPr>
-          <w:iCs/>
-          <w:i/>
-        </w:rPr>
-        <w:t xml:space="preserve"> </w:t>
-      </w:r>
-      <w:r>
-        <w:rPr>
-          <w:iCs/>
-          <w:i/>
-        </w:rPr>
-        <w:t xml:space="preserve">for targets</w:t>
-      </w:r>
-      <w:r>
-        <w:t xml:space="preserve"> </w:t>
-      </w:r>
-      <w:r>
-        <w:t xml:space="preserve">[Manual].</w:t>
-      </w:r>
-    </w:p>
-    <w:bookmarkEnd w:id="41"/>
-    <w:bookmarkStart w:id="42" w:name="ref-targets"/>
+        <w:t xml:space="preserve">: Archetypes for targets</w:t>
+      </w:r>
+      <w:r>
+        <w:t xml:space="preserve">.</w:t>
+      </w:r>
+    </w:p>
+    <w:bookmarkEnd w:id="48"/>
+    <w:bookmarkStart w:id="50" w:name="ref-targets"/>
     <w:p>
       <w:pPr>
         <w:pStyle w:val="Bibliography"/>
       </w:pPr>
       <w:r>
-        <w:t xml:space="preserve">Landau, W. M. (2021b). The targets</w:t>
-      </w:r>
-      <w:r>
-        <w:t xml:space="preserve"> </w:t>
-      </w:r>
-      <w:r>
-        <w:t xml:space="preserve">R</w:t>
-      </w:r>
-      <w:r>
-        <w:t xml:space="preserve"> </w:t>
-      </w:r>
-      <w:r>
-        <w:t xml:space="preserve">package: A dynamic</w:t>
-      </w:r>
-      <w:r>
-        <w:t xml:space="preserve"> </w:t>
-      </w:r>
-      <w:r>
-        <w:t xml:space="preserve">Make-like</w:t>
-      </w:r>
-      <w:r>
-        <w:t xml:space="preserve"> </w:t>
-      </w:r>
-      <w:r>
-        <w:t xml:space="preserve">function-oriented pipeline toolkit for reproducibility and high-performance computing.</w:t>
+        <w:t xml:space="preserve">Landau, W. M. (2021b). The targets r package: A dynamic make-like function-oriented pipeline toolkit for reproducibility and high-performance computing.</w:t>
       </w:r>
       <w:r>
         <w:t xml:space="preserve"> </w:t>
@@ -2446,15 +2476,26 @@
       <w:r>
         <w:t xml:space="preserve">(57), 2959.</w:t>
       </w:r>
-    </w:p>
-    <w:bookmarkEnd w:id="42"/>
-    <w:bookmarkStart w:id="43" w:name="ref-lmeresampler"/>
+      <w:r>
+        <w:t xml:space="preserve"> </w:t>
+      </w:r>
+      <w:hyperlink r:id="rId49">
+        <w:r>
+          <w:rPr>
+            <w:rStyle w:val="Hyperlink"/>
+          </w:rPr>
+          <w:t xml:space="preserve">https://doi.org/10.21105/joss.02959</w:t>
+        </w:r>
+      </w:hyperlink>
+    </w:p>
+    <w:bookmarkEnd w:id="50"/>
+    <w:bookmarkStart w:id="52" w:name="ref-lmeresampler"/>
     <w:p>
       <w:pPr>
         <w:pStyle w:val="Bibliography"/>
       </w:pPr>
       <w:r>
-        <w:t xml:space="preserve">Loy, A., Steele, S., &amp; Korobova, J. (2024).</w:t>
+        <w:t xml:space="preserve">Loy, A., Steele, S., &amp; Korobova, J. (2023).</w:t>
       </w:r>
       <w:r>
         <w:t xml:space="preserve"> </w:t>
@@ -2471,45 +2512,25 @@
           <w:iCs/>
           <w:i/>
         </w:rPr>
-        <w:t xml:space="preserve">:</w:t>
-      </w:r>
-      <w:r>
-        <w:rPr>
-          <w:iCs/>
-          <w:i/>
-        </w:rPr>
-        <w:t xml:space="preserve"> </w:t>
-      </w:r>
-      <w:r>
-        <w:rPr>
-          <w:iCs/>
-          <w:i/>
-        </w:rPr>
-        <w:t xml:space="preserve">Bootstrap</w:t>
-      </w:r>
-      <w:r>
-        <w:rPr>
-          <w:iCs/>
-          <w:i/>
-        </w:rPr>
-        <w:t xml:space="preserve"> </w:t>
-      </w:r>
-      <w:r>
-        <w:rPr>
-          <w:iCs/>
-          <w:i/>
-        </w:rPr>
-        <w:t xml:space="preserve">methods for nested linear mixed-effects models</w:t>
-      </w:r>
-      <w:r>
-        <w:t xml:space="preserve"> </w:t>
-      </w:r>
-      <w:r>
-        <w:t xml:space="preserve">[Manual].</w:t>
-      </w:r>
-    </w:p>
-    <w:bookmarkEnd w:id="43"/>
-    <w:bookmarkStart w:id="45" w:name="ref-parkerUsingMultipleAgreement2020"/>
+        <w:t xml:space="preserve">: Bootstrap methods for nested linear mixed-effects models</w:t>
+      </w:r>
+      <w:r>
+        <w:t xml:space="preserve">.</w:t>
+      </w:r>
+      <w:r>
+        <w:t xml:space="preserve"> </w:t>
+      </w:r>
+      <w:hyperlink r:id="rId51">
+        <w:r>
+          <w:rPr>
+            <w:rStyle w:val="Hyperlink"/>
+          </w:rPr>
+          <w:t xml:space="preserve">https://github.com/aloy/lmeresampler</w:t>
+        </w:r>
+      </w:hyperlink>
+    </w:p>
+    <w:bookmarkEnd w:id="52"/>
+    <w:bookmarkStart w:id="54" w:name="ref-parkerUsingMultipleAgreement2020"/>
     <w:p>
       <w:pPr>
         <w:pStyle w:val="Bibliography"/>
@@ -2546,7 +2567,7 @@
       <w:r>
         <w:t xml:space="preserve"> </w:t>
       </w:r>
-      <w:hyperlink r:id="rId44">
+      <w:hyperlink r:id="rId53">
         <w:r>
           <w:rPr>
             <w:rStyle w:val="Hyperlink"/>
@@ -2555,8 +2576,8 @@
         </w:r>
       </w:hyperlink>
     </w:p>
-    <w:bookmarkEnd w:id="45"/>
-    <w:bookmarkStart w:id="46" w:name="ref-patchwork"/>
+    <w:bookmarkEnd w:id="54"/>
+    <w:bookmarkStart w:id="56" w:name="ref-patchwork"/>
     <w:p>
       <w:pPr>
         <w:pStyle w:val="Bibliography"/>
@@ -2579,45 +2600,25 @@
           <w:iCs/>
           <w:i/>
         </w:rPr>
-        <w:t xml:space="preserve">:</w:t>
-      </w:r>
-      <w:r>
-        <w:rPr>
-          <w:iCs/>
-          <w:i/>
-        </w:rPr>
-        <w:t xml:space="preserve"> </w:t>
-      </w:r>
-      <w:r>
-        <w:rPr>
-          <w:iCs/>
-          <w:i/>
-        </w:rPr>
-        <w:t xml:space="preserve">The</w:t>
-      </w:r>
-      <w:r>
-        <w:rPr>
-          <w:iCs/>
-          <w:i/>
-        </w:rPr>
-        <w:t xml:space="preserve"> </w:t>
-      </w:r>
-      <w:r>
-        <w:rPr>
-          <w:iCs/>
-          <w:i/>
-        </w:rPr>
-        <w:t xml:space="preserve">composer of plots</w:t>
-      </w:r>
-      <w:r>
-        <w:t xml:space="preserve"> </w:t>
-      </w:r>
-      <w:r>
-        <w:t xml:space="preserve">[Manual].</w:t>
-      </w:r>
-    </w:p>
-    <w:bookmarkEnd w:id="46"/>
-    <w:bookmarkStart w:id="47" w:name="ref-base"/>
+        <w:t xml:space="preserve">: The composer of plots</w:t>
+      </w:r>
+      <w:r>
+        <w:t xml:space="preserve">.</w:t>
+      </w:r>
+      <w:r>
+        <w:t xml:space="preserve"> </w:t>
+      </w:r>
+      <w:hyperlink r:id="rId55">
+        <w:r>
+          <w:rPr>
+            <w:rStyle w:val="Hyperlink"/>
+          </w:rPr>
+          <w:t xml:space="preserve">https://patchwork.data-imaginist.com</w:t>
+        </w:r>
+      </w:hyperlink>
+    </w:p>
+    <w:bookmarkEnd w:id="56"/>
+    <w:bookmarkStart w:id="58" w:name="ref-base"/>
     <w:p>
       <w:pPr>
         <w:pStyle w:val="Bibliography"/>
@@ -2633,23 +2634,103 @@
           <w:iCs/>
           <w:i/>
         </w:rPr>
-        <w:t xml:space="preserve">R: A language and environment for statistical computing</w:t>
-      </w:r>
-      <w:r>
-        <w:t xml:space="preserve"> </w:t>
-      </w:r>
-      <w:r>
-        <w:t xml:space="preserve">[Manual]. R Foundation for Statistical Computing.</w:t>
-      </w:r>
-    </w:p>
-    <w:bookmarkEnd w:id="47"/>
-    <w:bookmarkStart w:id="48" w:name="ref-renv"/>
+        <w:t xml:space="preserve">R</w:t>
+      </w:r>
+      <w:r>
+        <w:rPr>
+          <w:iCs/>
+          <w:i/>
+        </w:rPr>
+        <w:t xml:space="preserve">: A language and environment for statistical computing</w:t>
+      </w:r>
+      <w:r>
+        <w:t xml:space="preserve">. R Foundation for Statistical Computing.</w:t>
+      </w:r>
+      <w:r>
+        <w:t xml:space="preserve"> </w:t>
+      </w:r>
+      <w:hyperlink r:id="rId57">
+        <w:r>
+          <w:rPr>
+            <w:rStyle w:val="Hyperlink"/>
+          </w:rPr>
+          <w:t xml:space="preserve">https://www.R-project.org/</w:t>
+        </w:r>
+      </w:hyperlink>
+    </w:p>
+    <w:bookmarkEnd w:id="58"/>
+    <w:bookmarkStart w:id="59" w:name="X9b300c98999122fa491f07462ecba716a80f9db"/>
     <w:p>
       <w:pPr>
         <w:pStyle w:val="Bibliography"/>
       </w:pPr>
       <w:r>
-        <w:t xml:space="preserve">Ushey, K., &amp; Wickham, H. (2023).</w:t>
+        <w:t xml:space="preserve">Rodriguez-Sanchez, F., cre, cph, Jackson, C. P., Hutchins, S. D., &amp; Clawson, J. M. (2023).</w:t>
+      </w:r>
+      <w:r>
+        <w:t xml:space="preserve"> </w:t>
+      </w:r>
+      <w:r>
+        <w:rPr>
+          <w:iCs/>
+          <w:i/>
+        </w:rPr>
+        <w:t xml:space="preserve">Grateful:</w:t>
+      </w:r>
+      <w:r>
+        <w:rPr>
+          <w:iCs/>
+          <w:i/>
+        </w:rPr>
+        <w:t xml:space="preserve"> </w:t>
+      </w:r>
+      <w:r>
+        <w:rPr>
+          <w:iCs/>
+          <w:i/>
+        </w:rPr>
+        <w:t xml:space="preserve">Facilitate Citation</w:t>
+      </w:r>
+      <w:r>
+        <w:rPr>
+          <w:iCs/>
+          <w:i/>
+        </w:rPr>
+        <w:t xml:space="preserve"> </w:t>
+      </w:r>
+      <w:r>
+        <w:rPr>
+          <w:iCs/>
+          <w:i/>
+        </w:rPr>
+        <w:t xml:space="preserve">of</w:t>
+      </w:r>
+      <w:r>
+        <w:rPr>
+          <w:iCs/>
+          <w:i/>
+        </w:rPr>
+        <w:t xml:space="preserve"> </w:t>
+      </w:r>
+      <w:r>
+        <w:rPr>
+          <w:iCs/>
+          <w:i/>
+        </w:rPr>
+        <w:t xml:space="preserve">R Packages</w:t>
+      </w:r>
+      <w:r>
+        <w:t xml:space="preserve">.</w:t>
+      </w:r>
+    </w:p>
+    <w:bookmarkEnd w:id="59"/>
+    <w:bookmarkStart w:id="61" w:name="ref-renv"/>
+    <w:p>
+      <w:pPr>
+        <w:pStyle w:val="Bibliography"/>
+      </w:pPr>
+      <w:r>
+        <w:t xml:space="preserve">Ushey, K., &amp; Wickham, H. (2024).</w:t>
       </w:r>
       <w:r>
         <w:t xml:space="preserve"> </w:t>
@@ -2666,45 +2747,25 @@
           <w:iCs/>
           <w:i/>
         </w:rPr>
-        <w:t xml:space="preserve">:</w:t>
-      </w:r>
-      <w:r>
-        <w:rPr>
-          <w:iCs/>
-          <w:i/>
-        </w:rPr>
-        <w:t xml:space="preserve"> </w:t>
-      </w:r>
-      <w:r>
-        <w:rPr>
-          <w:iCs/>
-          <w:i/>
-        </w:rPr>
-        <w:t xml:space="preserve">Project</w:t>
-      </w:r>
-      <w:r>
-        <w:rPr>
-          <w:iCs/>
-          <w:i/>
-        </w:rPr>
-        <w:t xml:space="preserve"> </w:t>
-      </w:r>
-      <w:r>
-        <w:rPr>
-          <w:iCs/>
-          <w:i/>
-        </w:rPr>
-        <w:t xml:space="preserve">environments</w:t>
-      </w:r>
-      <w:r>
-        <w:t xml:space="preserve"> </w:t>
-      </w:r>
-      <w:r>
-        <w:t xml:space="preserve">[Manual].</w:t>
-      </w:r>
-    </w:p>
-    <w:bookmarkEnd w:id="48"/>
-    <w:bookmarkStart w:id="50" w:name="ref-tidyverse"/>
+        <w:t xml:space="preserve">: Project environments</w:t>
+      </w:r>
+      <w:r>
+        <w:t xml:space="preserve">.</w:t>
+      </w:r>
+      <w:r>
+        <w:t xml:space="preserve"> </w:t>
+      </w:r>
+      <w:hyperlink r:id="rId60">
+        <w:r>
+          <w:rPr>
+            <w:rStyle w:val="Hyperlink"/>
+          </w:rPr>
+          <w:t xml:space="preserve">https://CRAN.R-project.org/package=renv</w:t>
+        </w:r>
+      </w:hyperlink>
+    </w:p>
+    <w:bookmarkEnd w:id="61"/>
+    <w:bookmarkStart w:id="63" w:name="ref-tidyverse"/>
     <w:p>
       <w:pPr>
         <w:pStyle w:val="Bibliography"/>
@@ -2750,7 +2811,7 @@
       <w:r>
         <w:t xml:space="preserve"> </w:t>
       </w:r>
-      <w:hyperlink r:id="rId49">
+      <w:hyperlink r:id="rId62">
         <w:r>
           <w:rPr>
             <w:rStyle w:val="Hyperlink"/>
@@ -2759,8 +2820,8 @@
         </w:r>
       </w:hyperlink>
     </w:p>
-    <w:bookmarkEnd w:id="50"/>
-    <w:bookmarkStart w:id="51" w:name="ref-knitr2014"/>
+    <w:bookmarkEnd w:id="63"/>
+    <w:bookmarkStart w:id="64" w:name="ref-knitr2014"/>
     <w:p>
       <w:pPr>
         <w:pStyle w:val="Bibliography"/>
@@ -2797,195 +2858,156 @@
         <w:t xml:space="preserve">Implementing reproducible computational research</w:t>
       </w:r>
       <w:r>
+        <w:t xml:space="preserve">. Chapman; Hall/CRC.</w:t>
+      </w:r>
+    </w:p>
+    <w:bookmarkEnd w:id="64"/>
+    <w:bookmarkStart w:id="66" w:name="ref-knitr2015"/>
+    <w:p>
+      <w:pPr>
+        <w:pStyle w:val="Bibliography"/>
+      </w:pPr>
+      <w:r>
+        <w:t xml:space="preserve">Xie, Y. (2015).</w:t>
+      </w:r>
+      <w:r>
+        <w:t xml:space="preserve"> </w:t>
+      </w:r>
+      <w:r>
+        <w:rPr>
+          <w:iCs/>
+          <w:i/>
+        </w:rPr>
+        <w:t xml:space="preserve">Dynamic documents with</w:t>
+      </w:r>
+      <w:r>
+        <w:rPr>
+          <w:iCs/>
+          <w:i/>
+        </w:rPr>
+        <w:t xml:space="preserve"> </w:t>
+      </w:r>
+      <w:r>
+        <w:rPr>
+          <w:iCs/>
+          <w:i/>
+        </w:rPr>
+        <w:t xml:space="preserve">R</w:t>
+      </w:r>
+      <w:r>
+        <w:rPr>
+          <w:iCs/>
+          <w:i/>
+        </w:rPr>
+        <w:t xml:space="preserve"> </w:t>
+      </w:r>
+      <w:r>
+        <w:rPr>
+          <w:iCs/>
+          <w:i/>
+        </w:rPr>
+        <w:t xml:space="preserve">and knitr</w:t>
+      </w:r>
+      <w:r>
+        <w:t xml:space="preserve"> </w:t>
+      </w:r>
+      <w:r>
+        <w:t xml:space="preserve">(2nd ed.). Chapman; Hall/CRC.</w:t>
+      </w:r>
+      <w:r>
+        <w:t xml:space="preserve"> </w:t>
+      </w:r>
+      <w:hyperlink r:id="rId65">
+        <w:r>
+          <w:rPr>
+            <w:rStyle w:val="Hyperlink"/>
+          </w:rPr>
+          <w:t xml:space="preserve">https://yihui.org/knitr/</w:t>
+        </w:r>
+      </w:hyperlink>
+    </w:p>
+    <w:bookmarkEnd w:id="66"/>
+    <w:bookmarkStart w:id="67" w:name="ref-knitr2024"/>
+    <w:p>
+      <w:pPr>
+        <w:pStyle w:val="Bibliography"/>
+      </w:pPr>
+      <w:r>
+        <w:t xml:space="preserve">Xie, Y. (2024).</w:t>
+      </w:r>
+      <w:r>
+        <w:t xml:space="preserve"> </w:t>
+      </w:r>
+      <w:r>
+        <w:rPr>
+          <w:iCs/>
+          <w:i/>
+        </w:rPr>
+        <w:t xml:space="preserve">knitr</w:t>
+      </w:r>
+      <w:r>
+        <w:rPr>
+          <w:iCs/>
+          <w:i/>
+        </w:rPr>
+        <w:t xml:space="preserve">: A general-purpose package for dynamic report generation in r</w:t>
+      </w:r>
+      <w:r>
         <w:t xml:space="preserve">.</w:t>
       </w:r>
       <w:r>
         <w:t xml:space="preserve"> </w:t>
       </w:r>
-      <w:r>
-        <w:t xml:space="preserve">Chapman and Hall/CRC</w:t>
-      </w:r>
-      <w:r>
-        <w:t xml:space="preserve">.</w:t>
-      </w:r>
-    </w:p>
-    <w:bookmarkEnd w:id="51"/>
-    <w:bookmarkStart w:id="52" w:name="ref-knitr2015"/>
+      <w:hyperlink r:id="rId65">
+        <w:r>
+          <w:rPr>
+            <w:rStyle w:val="Hyperlink"/>
+          </w:rPr>
+          <w:t xml:space="preserve">https://yihui.org/knitr/</w:t>
+        </w:r>
+      </w:hyperlink>
+    </w:p>
+    <w:bookmarkEnd w:id="67"/>
+    <w:bookmarkStart w:id="69" w:name="ref-rmarkdown2018"/>
     <w:p>
       <w:pPr>
         <w:pStyle w:val="Bibliography"/>
       </w:pPr>
       <w:r>
-        <w:t xml:space="preserve">Xie, Y. (2015).</w:t>
-      </w:r>
-      <w:r>
-        <w:t xml:space="preserve"> </w:t>
-      </w:r>
-      <w:r>
-        <w:rPr>
-          <w:iCs/>
-          <w:i/>
-        </w:rPr>
-        <w:t xml:space="preserve">Dynamic documents with</w:t>
-      </w:r>
-      <w:r>
-        <w:rPr>
-          <w:iCs/>
-          <w:i/>
-        </w:rPr>
-        <w:t xml:space="preserve"> </w:t>
-      </w:r>
-      <w:r>
-        <w:rPr>
-          <w:iCs/>
-          <w:i/>
-        </w:rPr>
-        <w:t xml:space="preserve">R</w:t>
-      </w:r>
-      <w:r>
-        <w:rPr>
-          <w:iCs/>
-          <w:i/>
-        </w:rPr>
-        <w:t xml:space="preserve"> </w:t>
-      </w:r>
-      <w:r>
-        <w:rPr>
-          <w:iCs/>
-          <w:i/>
-        </w:rPr>
-        <w:t xml:space="preserve">and knitr</w:t>
-      </w:r>
-      <w:r>
-        <w:t xml:space="preserve"> </w:t>
-      </w:r>
-      <w:r>
-        <w:t xml:space="preserve">(2nd ed.).</w:t>
-      </w:r>
-      <w:r>
-        <w:t xml:space="preserve"> </w:t>
-      </w:r>
-      <w:r>
-        <w:t xml:space="preserve">Chapman and Hall/CRC</w:t>
-      </w:r>
-      <w:r>
-        <w:t xml:space="preserve">.</w:t>
-      </w:r>
-    </w:p>
-    <w:bookmarkEnd w:id="52"/>
-    <w:bookmarkStart w:id="53" w:name="ref-knitr2024"/>
+        <w:t xml:space="preserve">Xie, Y., Allaire, J. J., &amp; Grolemund, G. (2018).</w:t>
+      </w:r>
+      <w:r>
+        <w:t xml:space="preserve"> </w:t>
+      </w:r>
+      <w:r>
+        <w:rPr>
+          <w:iCs/>
+          <w:i/>
+        </w:rPr>
+        <w:t xml:space="preserve">R markdown: The definitive guide</w:t>
+      </w:r>
+      <w:r>
+        <w:t xml:space="preserve">. Chapman; Hall/CRC.</w:t>
+      </w:r>
+      <w:r>
+        <w:t xml:space="preserve"> </w:t>
+      </w:r>
+      <w:hyperlink r:id="rId68">
+        <w:r>
+          <w:rPr>
+            <w:rStyle w:val="Hyperlink"/>
+          </w:rPr>
+          <w:t xml:space="preserve">https://bookdown.org/yihui/rmarkdown</w:t>
+        </w:r>
+      </w:hyperlink>
+    </w:p>
+    <w:bookmarkEnd w:id="69"/>
+    <w:bookmarkStart w:id="71" w:name="ref-rmarkdown2020"/>
     <w:p>
       <w:pPr>
         <w:pStyle w:val="Bibliography"/>
       </w:pPr>
       <w:r>
-        <w:t xml:space="preserve">Xie, Y. (2024).</w:t>
-      </w:r>
-      <w:r>
-        <w:t xml:space="preserve"> </w:t>
-      </w:r>
-      <w:r>
-        <w:rPr>
-          <w:iCs/>
-          <w:i/>
-        </w:rPr>
-        <w:t xml:space="preserve">knitr</w:t>
-      </w:r>
-      <w:r>
-        <w:rPr>
-          <w:iCs/>
-          <w:i/>
-        </w:rPr>
-        <w:t xml:space="preserve">: A general-purpose package for dynamic report generation in</w:t>
-      </w:r>
-      <w:r>
-        <w:rPr>
-          <w:iCs/>
-          <w:i/>
-        </w:rPr>
-        <w:t xml:space="preserve"> </w:t>
-      </w:r>
-      <w:r>
-        <w:rPr>
-          <w:iCs/>
-          <w:i/>
-        </w:rPr>
-        <w:t xml:space="preserve">R</w:t>
-      </w:r>
-      <w:r>
-        <w:t xml:space="preserve"> </w:t>
-      </w:r>
-      <w:r>
-        <w:t xml:space="preserve">[Manual].</w:t>
-      </w:r>
-    </w:p>
-    <w:bookmarkEnd w:id="53"/>
-    <w:bookmarkStart w:id="54" w:name="ref-rmarkdown2018"/>
-    <w:p>
-      <w:pPr>
-        <w:pStyle w:val="Bibliography"/>
-      </w:pPr>
-      <w:r>
-        <w:t xml:space="preserve">Xie, Y., Allaire, J. J., &amp; Grolemund, G. (2018).</w:t>
-      </w:r>
-      <w:r>
-        <w:t xml:space="preserve"> </w:t>
-      </w:r>
-      <w:r>
-        <w:rPr>
-          <w:iCs/>
-          <w:i/>
-        </w:rPr>
-        <w:t xml:space="preserve">R markdown:</w:t>
-      </w:r>
-      <w:r>
-        <w:rPr>
-          <w:iCs/>
-          <w:i/>
-        </w:rPr>
-        <w:t xml:space="preserve"> </w:t>
-      </w:r>
-      <w:r>
-        <w:rPr>
-          <w:iCs/>
-          <w:i/>
-        </w:rPr>
-        <w:t xml:space="preserve">The</w:t>
-      </w:r>
-      <w:r>
-        <w:rPr>
-          <w:iCs/>
-          <w:i/>
-        </w:rPr>
-        <w:t xml:space="preserve"> </w:t>
-      </w:r>
-      <w:r>
-        <w:rPr>
-          <w:iCs/>
-          <w:i/>
-        </w:rPr>
-        <w:t xml:space="preserve">definitive guide</w:t>
-      </w:r>
-      <w:r>
-        <w:t xml:space="preserve">.</w:t>
-      </w:r>
-      <w:r>
-        <w:t xml:space="preserve"> </w:t>
-      </w:r>
-      <w:r>
-        <w:t xml:space="preserve">Chapman and Hall/CRC</w:t>
-      </w:r>
-      <w:r>
-        <w:t xml:space="preserve">.</w:t>
-      </w:r>
-    </w:p>
-    <w:bookmarkEnd w:id="54"/>
-    <w:bookmarkStart w:id="55" w:name="ref-rmarkdown2020"/>
-    <w:p>
-      <w:pPr>
-        <w:pStyle w:val="Bibliography"/>
-      </w:pPr>
-      <w:r>
         <w:t xml:space="preserve">Xie, Y., Dervieux, C., &amp; Riederer, E. (2020).</w:t>
       </w:r>
       <w:r>
@@ -2999,21 +3021,23 @@
         <w:t xml:space="preserve">R markdown cookbook</w:t>
       </w:r>
       <w:r>
-        <w:t xml:space="preserve">.</w:t>
-      </w:r>
-      <w:r>
-        <w:t xml:space="preserve"> </w:t>
-      </w:r>
-      <w:r>
-        <w:t xml:space="preserve">Chapman and Hall/CRC</w:t>
-      </w:r>
-      <w:r>
-        <w:t xml:space="preserve">.</w:t>
-      </w:r>
-    </w:p>
-    <w:bookmarkEnd w:id="55"/>
-    <w:bookmarkEnd w:id="56"/>
-    <w:bookmarkEnd w:id="57"/>
+        <w:t xml:space="preserve">. Chapman; Hall/CRC.</w:t>
+      </w:r>
+      <w:r>
+        <w:t xml:space="preserve"> </w:t>
+      </w:r>
+      <w:hyperlink r:id="rId70">
+        <w:r>
+          <w:rPr>
+            <w:rStyle w:val="Hyperlink"/>
+          </w:rPr>
+          <w:t xml:space="preserve">https://bookdown.org/yihui/rmarkdown-cookbook</w:t>
+        </w:r>
+      </w:hyperlink>
+    </w:p>
+    <w:bookmarkEnd w:id="71"/>
+    <w:bookmarkEnd w:id="72"/>
+    <w:bookmarkEnd w:id="73"/>
     <w:sectPr/>
   </w:body>
 </w:document>

</xml_diff>